<commit_message>
updated Day 8 training materials
</commit_message>
<xml_diff>
--- a/Day 7/Hands On Demos/Hands On Demos - Day 7.docx
+++ b/Day 7/Hands On Demos/Hands On Demos - Day 7.docx
@@ -30,6 +30,9 @@
         <w:jc w:val="center"/>
       </w:pPr>
       <w:r>
+        <w:rPr>
+          <w:noProof/>
+        </w:rPr>
         <w:drawing>
           <wp:inline distT="0" distB="0" distL="0" distR="0" wp14:anchorId="72917812" wp14:editId="51B83084">
             <wp:extent cx="2918713" cy="2042337"/>
@@ -69,6 +72,9 @@
     </w:p>
     <w:p>
       <w:r>
+        <w:rPr>
+          <w:noProof/>
+        </w:rPr>
         <w:drawing>
           <wp:inline distT="0" distB="0" distL="0" distR="0" wp14:anchorId="599A3AA6" wp14:editId="2DDBE2D5">
             <wp:extent cx="5943600" cy="1790065"/>
@@ -110,18 +116,18 @@
       <w:r>
         <w:lastRenderedPageBreak/>
         <w:drawing>
-          <wp:inline distT="0" distB="0" distL="0" distR="0" wp14:anchorId="4D7B93E2" wp14:editId="67D9CA1A">
-            <wp:extent cx="5943600" cy="4105910"/>
-            <wp:effectExtent l="0" t="0" r="0" b="8890"/>
-            <wp:docPr id="723036673" name="Picture 1"/>
-            <wp:cNvGraphicFramePr>
-              <a:graphicFrameLocks xmlns:a="http://schemas.openxmlformats.org/drawingml/2006/main" noChangeAspect="1"/>
-            </wp:cNvGraphicFramePr>
-            <a:graphic xmlns:a="http://schemas.openxmlformats.org/drawingml/2006/main">
-              <a:graphicData uri="http://schemas.openxmlformats.org/drawingml/2006/picture">
-                <pic:pic xmlns:pic="http://schemas.openxmlformats.org/drawingml/2006/picture">
-                  <pic:nvPicPr>
-                    <pic:cNvPr id="723036673" name=""/>
+          <wp:inline distT="0" distB="0" distL="0" distR="0" wp14:anchorId="58B7D68E" wp14:editId="5DD4D0F3">
+            <wp:extent cx="5943600" cy="3393440"/>
+            <wp:effectExtent l="0" t="0" r="0" b="0"/>
+            <wp:docPr id="1670757827" name="Picture 1"/>
+            <wp:cNvGraphicFramePr>
+              <a:graphicFrameLocks xmlns:a="http://schemas.openxmlformats.org/drawingml/2006/main" noChangeAspect="1"/>
+            </wp:cNvGraphicFramePr>
+            <a:graphic xmlns:a="http://schemas.openxmlformats.org/drawingml/2006/main">
+              <a:graphicData uri="http://schemas.openxmlformats.org/drawingml/2006/picture">
+                <pic:pic xmlns:pic="http://schemas.openxmlformats.org/drawingml/2006/picture">
+                  <pic:nvPicPr>
+                    <pic:cNvPr id="1670757827" name=""/>
                     <pic:cNvPicPr/>
                   </pic:nvPicPr>
                   <pic:blipFill>
@@ -133,7 +139,119 @@
                   <pic:spPr>
                     <a:xfrm>
                       <a:off x="0" y="0"/>
-                      <a:ext cx="5943600" cy="4105910"/>
+                      <a:ext cx="5943600" cy="3393440"/>
+                    </a:xfrm>
+                    <a:prstGeom prst="rect">
+                      <a:avLst/>
+                    </a:prstGeom>
+                  </pic:spPr>
+                </pic:pic>
+              </a:graphicData>
+            </a:graphic>
+          </wp:inline>
+        </w:drawing>
+      </w:r>
+      <w:r>
+        <w:drawing>
+          <wp:inline distT="0" distB="0" distL="0" distR="0" wp14:anchorId="2033EDC3" wp14:editId="0B1ADCF3">
+            <wp:extent cx="5943600" cy="4619625"/>
+            <wp:effectExtent l="0" t="0" r="0" b="9525"/>
+            <wp:docPr id="1189795102" name="Picture 1"/>
+            <wp:cNvGraphicFramePr>
+              <a:graphicFrameLocks xmlns:a="http://schemas.openxmlformats.org/drawingml/2006/main" noChangeAspect="1"/>
+            </wp:cNvGraphicFramePr>
+            <a:graphic xmlns:a="http://schemas.openxmlformats.org/drawingml/2006/main">
+              <a:graphicData uri="http://schemas.openxmlformats.org/drawingml/2006/picture">
+                <pic:pic xmlns:pic="http://schemas.openxmlformats.org/drawingml/2006/picture">
+                  <pic:nvPicPr>
+                    <pic:cNvPr id="1189795102" name=""/>
+                    <pic:cNvPicPr/>
+                  </pic:nvPicPr>
+                  <pic:blipFill>
+                    <a:blip r:embed="rId7"/>
+                    <a:stretch>
+                      <a:fillRect/>
+                    </a:stretch>
+                  </pic:blipFill>
+                  <pic:spPr>
+                    <a:xfrm>
+                      <a:off x="0" y="0"/>
+                      <a:ext cx="5943600" cy="4619625"/>
+                    </a:xfrm>
+                    <a:prstGeom prst="rect">
+                      <a:avLst/>
+                    </a:prstGeom>
+                  </pic:spPr>
+                </pic:pic>
+              </a:graphicData>
+            </a:graphic>
+          </wp:inline>
+        </w:drawing>
+      </w:r>
+      <w:r>
+        <w:lastRenderedPageBreak/>
+        <w:drawing>
+          <wp:inline distT="0" distB="0" distL="0" distR="0" wp14:anchorId="1DAD5718" wp14:editId="16C0CF94">
+            <wp:extent cx="5943600" cy="5128260"/>
+            <wp:effectExtent l="0" t="0" r="0" b="0"/>
+            <wp:docPr id="615512390" name="Picture 1"/>
+            <wp:cNvGraphicFramePr>
+              <a:graphicFrameLocks xmlns:a="http://schemas.openxmlformats.org/drawingml/2006/main" noChangeAspect="1"/>
+            </wp:cNvGraphicFramePr>
+            <a:graphic xmlns:a="http://schemas.openxmlformats.org/drawingml/2006/main">
+              <a:graphicData uri="http://schemas.openxmlformats.org/drawingml/2006/picture">
+                <pic:pic xmlns:pic="http://schemas.openxmlformats.org/drawingml/2006/picture">
+                  <pic:nvPicPr>
+                    <pic:cNvPr id="615512390" name=""/>
+                    <pic:cNvPicPr/>
+                  </pic:nvPicPr>
+                  <pic:blipFill>
+                    <a:blip r:embed="rId8"/>
+                    <a:stretch>
+                      <a:fillRect/>
+                    </a:stretch>
+                  </pic:blipFill>
+                  <pic:spPr>
+                    <a:xfrm>
+                      <a:off x="0" y="0"/>
+                      <a:ext cx="5943600" cy="5128260"/>
+                    </a:xfrm>
+                    <a:prstGeom prst="rect">
+                      <a:avLst/>
+                    </a:prstGeom>
+                  </pic:spPr>
+                </pic:pic>
+              </a:graphicData>
+            </a:graphic>
+          </wp:inline>
+        </w:drawing>
+      </w:r>
+      <w:r>
+        <w:drawing>
+          <wp:inline distT="0" distB="0" distL="0" distR="0" wp14:anchorId="48D04282" wp14:editId="7A1B366A">
+            <wp:extent cx="5943600" cy="896620"/>
+            <wp:effectExtent l="0" t="0" r="0" b="0"/>
+            <wp:docPr id="1633493222" name="Picture 1"/>
+            <wp:cNvGraphicFramePr>
+              <a:graphicFrameLocks xmlns:a="http://schemas.openxmlformats.org/drawingml/2006/main" noChangeAspect="1"/>
+            </wp:cNvGraphicFramePr>
+            <a:graphic xmlns:a="http://schemas.openxmlformats.org/drawingml/2006/main">
+              <a:graphicData uri="http://schemas.openxmlformats.org/drawingml/2006/picture">
+                <pic:pic xmlns:pic="http://schemas.openxmlformats.org/drawingml/2006/picture">
+                  <pic:nvPicPr>
+                    <pic:cNvPr id="1633493222" name=""/>
+                    <pic:cNvPicPr/>
+                  </pic:nvPicPr>
+                  <pic:blipFill>
+                    <a:blip r:embed="rId9"/>
+                    <a:stretch>
+                      <a:fillRect/>
+                    </a:stretch>
+                  </pic:blipFill>
+                  <pic:spPr>
+                    <a:xfrm>
+                      <a:off x="0" y="0"/>
+                      <a:ext cx="5943600" cy="896620"/>
                     </a:xfrm>
                     <a:prstGeom prst="rect">
                       <a:avLst/>
@@ -153,6 +271,10 @@
         <w:jc w:val="center"/>
       </w:pPr>
       <w:r>
+        <w:rPr>
+          <w:noProof/>
+        </w:rPr>
+        <w:lastRenderedPageBreak/>
         <w:drawing>
           <wp:inline distT="0" distB="0" distL="0" distR="0" wp14:anchorId="48173D1B" wp14:editId="3E90129F">
             <wp:extent cx="2629128" cy="2103302"/>
@@ -169,7 +291,7 @@
                     <pic:cNvPicPr/>
                   </pic:nvPicPr>
                   <pic:blipFill>
-                    <a:blip r:embed="rId7"/>
+                    <a:blip r:embed="rId10"/>
                     <a:stretch>
                       <a:fillRect/>
                     </a:stretch>
@@ -192,6 +314,9 @@
     </w:p>
     <w:p>
       <w:r>
+        <w:rPr>
+          <w:noProof/>
+        </w:rPr>
         <w:lastRenderedPageBreak/>
         <w:drawing>
           <wp:inline distT="0" distB="0" distL="0" distR="0" wp14:anchorId="47C3F928" wp14:editId="0BE77753">
@@ -209,7 +334,7 @@
                     <pic:cNvPicPr/>
                   </pic:nvPicPr>
                   <pic:blipFill>
-                    <a:blip r:embed="rId8"/>
+                    <a:blip r:embed="rId11"/>
                     <a:stretch>
                       <a:fillRect/>
                     </a:stretch>
@@ -230,6 +355,9 @@
         </w:drawing>
       </w:r>
       <w:r>
+        <w:rPr>
+          <w:noProof/>
+        </w:rPr>
         <w:lastRenderedPageBreak/>
         <w:drawing>
           <wp:inline distT="0" distB="0" distL="0" distR="0" wp14:anchorId="66572B04" wp14:editId="5289C4FB">
@@ -247,7 +375,7 @@
                     <pic:cNvPicPr/>
                   </pic:nvPicPr>
                   <pic:blipFill>
-                    <a:blip r:embed="rId9"/>
+                    <a:blip r:embed="rId12"/>
                     <a:stretch>
                       <a:fillRect/>
                     </a:stretch>
@@ -268,6 +396,9 @@
         </w:drawing>
       </w:r>
       <w:r>
+        <w:rPr>
+          <w:noProof/>
+        </w:rPr>
         <w:drawing>
           <wp:inline distT="0" distB="0" distL="0" distR="0" wp14:anchorId="23BC00C0" wp14:editId="4D0BFA95">
             <wp:extent cx="5943600" cy="876300"/>
@@ -284,7 +415,7 @@
                     <pic:cNvPicPr/>
                   </pic:nvPicPr>
                   <pic:blipFill>
-                    <a:blip r:embed="rId10"/>
+                    <a:blip r:embed="rId13"/>
                     <a:stretch>
                       <a:fillRect/>
                     </a:stretch>
@@ -311,6 +442,9 @@
         <w:jc w:val="center"/>
       </w:pPr>
       <w:r>
+        <w:rPr>
+          <w:noProof/>
+        </w:rPr>
         <w:lastRenderedPageBreak/>
         <w:drawing>
           <wp:inline distT="0" distB="0" distL="0" distR="0" wp14:anchorId="0B3290E7" wp14:editId="2DEDA045">
@@ -328,7 +462,7 @@
                     <pic:cNvPicPr/>
                   </pic:nvPicPr>
                   <pic:blipFill>
-                    <a:blip r:embed="rId11"/>
+                    <a:blip r:embed="rId14"/>
                     <a:stretch>
                       <a:fillRect/>
                     </a:stretch>
@@ -352,6 +486,9 @@
     <w:p/>
     <w:p>
       <w:r>
+        <w:rPr>
+          <w:noProof/>
+        </w:rPr>
         <w:drawing>
           <wp:inline distT="0" distB="0" distL="0" distR="0" wp14:anchorId="4D6F74C5" wp14:editId="33950638">
             <wp:extent cx="5943600" cy="3364230"/>
@@ -368,7 +505,7 @@
                     <pic:cNvPicPr/>
                   </pic:nvPicPr>
                   <pic:blipFill>
-                    <a:blip r:embed="rId12"/>
+                    <a:blip r:embed="rId15"/>
                     <a:stretch>
                       <a:fillRect/>
                     </a:stretch>
@@ -389,6 +526,9 @@
         </w:drawing>
       </w:r>
       <w:r>
+        <w:rPr>
+          <w:noProof/>
+        </w:rPr>
         <w:drawing>
           <wp:inline distT="0" distB="0" distL="0" distR="0" wp14:anchorId="51AB9251" wp14:editId="5DD97970">
             <wp:extent cx="5943600" cy="1373505"/>
@@ -405,7 +545,7 @@
                     <pic:cNvPicPr/>
                   </pic:nvPicPr>
                   <pic:blipFill>
-                    <a:blip r:embed="rId13"/>
+                    <a:blip r:embed="rId16"/>
                     <a:stretch>
                       <a:fillRect/>
                     </a:stretch>
@@ -426,6 +566,9 @@
         </w:drawing>
       </w:r>
       <w:r>
+        <w:rPr>
+          <w:noProof/>
+        </w:rPr>
         <w:lastRenderedPageBreak/>
         <w:drawing>
           <wp:inline distT="0" distB="0" distL="0" distR="0" wp14:anchorId="7CE69599" wp14:editId="1F6D5C1C">
@@ -443,7 +586,7 @@
                     <pic:cNvPicPr/>
                   </pic:nvPicPr>
                   <pic:blipFill>
-                    <a:blip r:embed="rId14"/>
+                    <a:blip r:embed="rId17"/>
                     <a:stretch>
                       <a:fillRect/>
                     </a:stretch>
@@ -464,6 +607,9 @@
         </w:drawing>
       </w:r>
       <w:r>
+        <w:rPr>
+          <w:noProof/>
+        </w:rPr>
         <w:drawing>
           <wp:inline distT="0" distB="0" distL="0" distR="0" wp14:anchorId="427676C6" wp14:editId="55B75E73">
             <wp:extent cx="5845047" cy="1981372"/>
@@ -480,7 +626,7 @@
                     <pic:cNvPicPr/>
                   </pic:nvPicPr>
                   <pic:blipFill>
-                    <a:blip r:embed="rId15"/>
+                    <a:blip r:embed="rId18"/>
                     <a:stretch>
                       <a:fillRect/>
                     </a:stretch>

</xml_diff>